<commit_message>
fixing the new flextable compatilbility issues. It's now making all the table captions bold though....
</commit_message>
<xml_diff>
--- a/draft_template.docx
+++ b/draft_template.docx
@@ -643,27 +643,14 @@
       <w:r>
         <w:t xml:space="preserve">Table </w:t>
       </w:r>
-      <w:r>
-        <w:fldChar w:fldCharType="begin"/>
-      </w:r>
-      <w:r>
-        <w:instrText xml:space="preserve"> SEQ Table \* ARABIC </w:instrText>
-      </w:r>
-      <w:r>
-        <w:fldChar w:fldCharType="separate"/>
-      </w:r>
-      <w:r>
-        <w:rPr>
-          <w:noProof/>
-        </w:rPr>
-        <w:t>1</w:t>
-      </w:r>
-      <w:r>
-        <w:rPr>
-          <w:noProof/>
-        </w:rPr>
-        <w:fldChar w:fldCharType="end"/>
-      </w:r>
+      <w:fldSimple w:instr=" SEQ Table \* ARABIC ">
+        <w:r>
+          <w:rPr>
+            <w:noProof/>
+          </w:rPr>
+          <w:t>1</w:t>
+        </w:r>
+      </w:fldSimple>
       <w:r>
         <w:t xml:space="preserve">. </w:t>
       </w:r>
@@ -1245,7 +1232,7 @@
   <w:abstractNum w:abstractNumId="0" w15:restartNumberingAfterBreak="0">
     <w:nsid w:val="FFFFFF7C"/>
     <w:multiLevelType w:val="singleLevel"/>
-    <w:tmpl w:val="5E78BE12"/>
+    <w:tmpl w:val="6090D534"/>
     <w:lvl w:ilvl="0">
       <w:start w:val="1"/>
       <w:numFmt w:val="decimal"/>
@@ -1262,7 +1249,7 @@
   <w:abstractNum w:abstractNumId="1" w15:restartNumberingAfterBreak="0">
     <w:nsid w:val="FFFFFF7D"/>
     <w:multiLevelType w:val="singleLevel"/>
-    <w:tmpl w:val="86A855F8"/>
+    <w:tmpl w:val="824E5634"/>
     <w:lvl w:ilvl="0">
       <w:start w:val="1"/>
       <w:numFmt w:val="decimal"/>
@@ -1279,7 +1266,7 @@
   <w:abstractNum w:abstractNumId="2" w15:restartNumberingAfterBreak="0">
     <w:nsid w:val="FFFFFF7E"/>
     <w:multiLevelType w:val="singleLevel"/>
-    <w:tmpl w:val="0BC4BBDC"/>
+    <w:tmpl w:val="69D2FA22"/>
     <w:lvl w:ilvl="0">
       <w:start w:val="1"/>
       <w:numFmt w:val="decimal"/>
@@ -1296,7 +1283,7 @@
   <w:abstractNum w:abstractNumId="3" w15:restartNumberingAfterBreak="0">
     <w:nsid w:val="FFFFFF7F"/>
     <w:multiLevelType w:val="singleLevel"/>
-    <w:tmpl w:val="89F2A7C6"/>
+    <w:tmpl w:val="E6D4E72E"/>
     <w:lvl w:ilvl="0">
       <w:start w:val="1"/>
       <w:numFmt w:val="decimal"/>
@@ -1313,7 +1300,7 @@
   <w:abstractNum w:abstractNumId="4" w15:restartNumberingAfterBreak="0">
     <w:nsid w:val="FFFFFF80"/>
     <w:multiLevelType w:val="singleLevel"/>
-    <w:tmpl w:val="EB0E177A"/>
+    <w:tmpl w:val="87C6572E"/>
     <w:lvl w:ilvl="0">
       <w:start w:val="1"/>
       <w:numFmt w:val="bullet"/>
@@ -1333,7 +1320,7 @@
   <w:abstractNum w:abstractNumId="5" w15:restartNumberingAfterBreak="0">
     <w:nsid w:val="FFFFFF81"/>
     <w:multiLevelType w:val="singleLevel"/>
-    <w:tmpl w:val="58144A4E"/>
+    <w:tmpl w:val="AA726524"/>
     <w:lvl w:ilvl="0">
       <w:start w:val="1"/>
       <w:numFmt w:val="bullet"/>
@@ -1353,7 +1340,7 @@
   <w:abstractNum w:abstractNumId="6" w15:restartNumberingAfterBreak="0">
     <w:nsid w:val="FFFFFF82"/>
     <w:multiLevelType w:val="singleLevel"/>
-    <w:tmpl w:val="F9920E48"/>
+    <w:tmpl w:val="866E94A2"/>
     <w:lvl w:ilvl="0">
       <w:start w:val="1"/>
       <w:numFmt w:val="bullet"/>
@@ -1373,7 +1360,7 @@
   <w:abstractNum w:abstractNumId="7" w15:restartNumberingAfterBreak="0">
     <w:nsid w:val="FFFFFF83"/>
     <w:multiLevelType w:val="singleLevel"/>
-    <w:tmpl w:val="A6E29DC4"/>
+    <w:tmpl w:val="A6383938"/>
     <w:lvl w:ilvl="0">
       <w:start w:val="1"/>
       <w:numFmt w:val="bullet"/>
@@ -1393,7 +1380,7 @@
   <w:abstractNum w:abstractNumId="8" w15:restartNumberingAfterBreak="0">
     <w:nsid w:val="FFFFFF88"/>
     <w:multiLevelType w:val="singleLevel"/>
-    <w:tmpl w:val="E1C86380"/>
+    <w:tmpl w:val="1C0C6EE0"/>
     <w:lvl w:ilvl="0">
       <w:start w:val="1"/>
       <w:numFmt w:val="decimal"/>
@@ -1410,7 +1397,7 @@
   <w:abstractNum w:abstractNumId="9" w15:restartNumberingAfterBreak="0">
     <w:nsid w:val="FFFFFF89"/>
     <w:multiLevelType w:val="singleLevel"/>
-    <w:tmpl w:val="96FE2E2C"/>
+    <w:tmpl w:val="6FA8115E"/>
     <w:lvl w:ilvl="0">
       <w:start w:val="1"/>
       <w:numFmt w:val="bullet"/>
@@ -2414,6 +2401,7 @@
   <w:style w:type="paragraph" w:customStyle="1" w:styleId="TableCaption">
     <w:name w:val="Table Caption"/>
     <w:basedOn w:val="Caption"/>
+    <w:rsid w:val="0068079D"/>
     <w:pPr>
       <w:keepNext/>
     </w:pPr>

</xml_diff>